<commit_message>
Correction orthographe, MAJ cahier des charges
</commit_message>
<xml_diff>
--- a/Cahier des charges.docx
+++ b/Cahier des charges.docx
@@ -1528,6 +1528,14 @@
     </w:p>
     <w:p/>
     <w:p>
+      <w:r>
+        <w:rPr>
+          <w:highlight w:val="yellow"/>
+        </w:rPr>
+        <w:t>VALIDATION W3C</w:t>
+      </w:r>
+    </w:p>
+    <w:p>
       <w:pPr>
         <w:jc w:val="center"/>
         <w:rPr>
@@ -1540,75 +1548,868 @@
       </w:pPr>
       <w:r>
         <w:rPr>
+          <w:noProof/>
+        </w:rPr>
+        <w:drawing>
+          <wp:inline distT="0" distB="0" distL="0" distR="0" wp14:anchorId="042EE3CA" wp14:editId="719669AD">
+            <wp:extent cx="5943600" cy="2896235"/>
+            <wp:effectExtent l="0" t="0" r="0" b="0"/>
+            <wp:docPr id="2" name="Image 2"/>
+            <wp:cNvGraphicFramePr>
+              <a:graphicFrameLocks xmlns:a="http://schemas.openxmlformats.org/drawingml/2006/main" noChangeAspect="1"/>
+            </wp:cNvGraphicFramePr>
+            <a:graphic xmlns:a="http://schemas.openxmlformats.org/drawingml/2006/main">
+              <a:graphicData uri="http://schemas.openxmlformats.org/drawingml/2006/picture">
+                <pic:pic xmlns:pic="http://schemas.openxmlformats.org/drawingml/2006/picture">
+                  <pic:nvPicPr>
+                    <pic:cNvPr id="1" name=""/>
+                    <pic:cNvPicPr/>
+                  </pic:nvPicPr>
+                  <pic:blipFill>
+                    <a:blip r:embed="rId16"/>
+                    <a:stretch>
+                      <a:fillRect/>
+                    </a:stretch>
+                  </pic:blipFill>
+                  <pic:spPr>
+                    <a:xfrm>
+                      <a:off x="0" y="0"/>
+                      <a:ext cx="5943600" cy="2896235"/>
+                    </a:xfrm>
+                    <a:prstGeom prst="rect">
+                      <a:avLst/>
+                    </a:prstGeom>
+                  </pic:spPr>
+                </pic:pic>
+              </a:graphicData>
+            </a:graphic>
+          </wp:inline>
+        </w:drawing>
+      </w:r>
+    </w:p>
+    <w:p>
+      <w:pPr>
+        <w:jc w:val="center"/>
+        <w:rPr>
           <w:b/>
           <w:bCs/>
           <w:sz w:val="44"/>
           <w:szCs w:val="44"/>
           <w:u w:val="single"/>
         </w:rPr>
-        <w:t>A Faire</w:t>
-      </w:r>
-    </w:p>
-    <w:p/>
-    <w:p/>
-    <w:p>
-      <w:pPr>
-        <w:pStyle w:val="Paragraphedeliste"/>
+      </w:pPr>
+    </w:p>
+    <w:p>
+      <w:pPr>
+        <w:jc w:val="center"/>
+        <w:rPr>
+          <w:b/>
+          <w:bCs/>
+          <w:sz w:val="44"/>
+          <w:szCs w:val="44"/>
+          <w:u w:val="single"/>
+        </w:rPr>
+      </w:pPr>
+      <w:r>
+        <w:rPr>
+          <w:noProof/>
+        </w:rPr>
+        <w:drawing>
+          <wp:inline distT="0" distB="0" distL="0" distR="0" wp14:anchorId="31C67E94" wp14:editId="054400DE">
+            <wp:extent cx="5943600" cy="3679190"/>
+            <wp:effectExtent l="0" t="0" r="0" b="0"/>
+            <wp:docPr id="5" name="Image 5"/>
+            <wp:cNvGraphicFramePr>
+              <a:graphicFrameLocks xmlns:a="http://schemas.openxmlformats.org/drawingml/2006/main" noChangeAspect="1"/>
+            </wp:cNvGraphicFramePr>
+            <a:graphic xmlns:a="http://schemas.openxmlformats.org/drawingml/2006/main">
+              <a:graphicData uri="http://schemas.openxmlformats.org/drawingml/2006/picture">
+                <pic:pic xmlns:pic="http://schemas.openxmlformats.org/drawingml/2006/picture">
+                  <pic:nvPicPr>
+                    <pic:cNvPr id="1" name=""/>
+                    <pic:cNvPicPr/>
+                  </pic:nvPicPr>
+                  <pic:blipFill>
+                    <a:blip r:embed="rId17"/>
+                    <a:stretch>
+                      <a:fillRect/>
+                    </a:stretch>
+                  </pic:blipFill>
+                  <pic:spPr>
+                    <a:xfrm>
+                      <a:off x="0" y="0"/>
+                      <a:ext cx="5943600" cy="3679190"/>
+                    </a:xfrm>
+                    <a:prstGeom prst="rect">
+                      <a:avLst/>
+                    </a:prstGeom>
+                  </pic:spPr>
+                </pic:pic>
+              </a:graphicData>
+            </a:graphic>
+          </wp:inline>
+        </w:drawing>
+      </w:r>
+    </w:p>
+    <w:p>
+      <w:pPr>
+        <w:jc w:val="center"/>
+        <w:rPr>
+          <w:b/>
+          <w:bCs/>
+          <w:sz w:val="44"/>
+          <w:szCs w:val="44"/>
+          <w:u w:val="single"/>
+          <w:lang w:val="en-US"/>
+        </w:rPr>
+      </w:pPr>
+    </w:p>
+    <w:p>
+      <w:pPr>
+        <w:rPr>
+          <w:b/>
+          <w:bCs/>
+          <w:sz w:val="28"/>
+          <w:szCs w:val="28"/>
+        </w:rPr>
+      </w:pPr>
+      <w:bookmarkStart w:id="0" w:name="_Hlk46396526"/>
+      <w:r>
+        <w:rPr>
+          <w:b/>
+          <w:bCs/>
+          <w:sz w:val="44"/>
+          <w:szCs w:val="44"/>
+          <w:u w:val="single"/>
+        </w:rPr>
+        <w:lastRenderedPageBreak/>
+        <w:t>Liens Github</w:t>
+      </w:r>
+      <w:r>
+        <w:rPr>
+          <w:b/>
+          <w:bCs/>
+          <w:sz w:val="44"/>
+          <w:szCs w:val="44"/>
+        </w:rPr>
+        <w:t xml:space="preserve"> : </w:t>
+      </w:r>
+      <w:hyperlink r:id="rId18" w:history="1">
+        <w:r>
+          <w:rPr>
+            <w:rStyle w:val="Lienhypertexte"/>
+            <w:b/>
+            <w:bCs/>
+            <w:sz w:val="28"/>
+            <w:szCs w:val="28"/>
+          </w:rPr>
+          <w:t>https://github.com/Olive59/CV-olivier.git</w:t>
+        </w:r>
+      </w:hyperlink>
+      <w:bookmarkEnd w:id="0"/>
+      <w:r>
+        <w:rPr>
+          <w:b/>
+          <w:bCs/>
+          <w:sz w:val="28"/>
+          <w:szCs w:val="28"/>
+        </w:rPr>
+        <w:t xml:space="preserve"> </w:t>
+      </w:r>
+    </w:p>
+    <w:p>
+      <w:pPr>
+        <w:rPr>
+          <w:b/>
+          <w:bCs/>
+          <w:sz w:val="28"/>
+          <w:szCs w:val="28"/>
+        </w:rPr>
+      </w:pPr>
+      <w:bookmarkStart w:id="1" w:name="_Hlk46396720"/>
+      <w:r>
+        <w:rPr>
+          <w:b/>
+          <w:bCs/>
+          <w:sz w:val="44"/>
+          <w:szCs w:val="44"/>
+          <w:u w:val="single"/>
+        </w:rPr>
+        <w:t xml:space="preserve">Liens </w:t>
+      </w:r>
+      <w:r>
+        <w:rPr>
+          <w:b/>
+          <w:bCs/>
+          <w:sz w:val="44"/>
+          <w:szCs w:val="44"/>
+          <w:u w:val="single"/>
+        </w:rPr>
+        <w:t xml:space="preserve">Page </w:t>
+      </w:r>
+      <w:r>
+        <w:rPr>
+          <w:b/>
+          <w:bCs/>
+          <w:sz w:val="44"/>
+          <w:szCs w:val="44"/>
+          <w:u w:val="single"/>
+        </w:rPr>
+        <w:t>Web</w:t>
+      </w:r>
+      <w:r>
+        <w:rPr>
+          <w:b/>
+          <w:bCs/>
+          <w:sz w:val="44"/>
+          <w:szCs w:val="44"/>
+        </w:rPr>
+        <w:t xml:space="preserve"> : </w:t>
+      </w:r>
+      <w:hyperlink r:id="rId19" w:history="1">
+        <w:r>
+          <w:rPr>
+            <w:rStyle w:val="Lienhypertexte"/>
+            <w:b/>
+            <w:bCs/>
+            <w:sz w:val="28"/>
+            <w:szCs w:val="28"/>
+          </w:rPr>
+          <w:t>https://olive59.github.io/CV-olivier/</w:t>
+        </w:r>
+      </w:hyperlink>
+      <w:r>
+        <w:rPr>
+          <w:b/>
+          <w:bCs/>
+          <w:sz w:val="28"/>
+          <w:szCs w:val="28"/>
+        </w:rPr>
+        <w:t xml:space="preserve"> </w:t>
+      </w:r>
+    </w:p>
+    <w:bookmarkEnd w:id="1"/>
+    <w:p>
+      <w:pPr>
+        <w:spacing w:before="100" w:beforeAutospacing="1" w:after="100" w:afterAutospacing="1" w:line="240" w:lineRule="auto"/>
+        <w:rPr>
+          <w:lang w:val="en-US"/>
+        </w:rPr>
+      </w:pPr>
+      <w:r>
+        <w:fldChar w:fldCharType="begin"/>
+      </w:r>
+      <w:r>
+        <w:rPr>
+          <w:lang w:val="en-US"/>
+        </w:rPr>
+        <w:instrText xml:space="preserve"> HYPERLINK "https://pages.github.com/" </w:instrText>
+      </w:r>
+      <w:r>
+        <w:fldChar w:fldCharType="separate"/>
+      </w:r>
+      <w:r>
+        <w:rPr>
+          <w:rFonts w:ascii="Times New Roman" w:eastAsia="Times New Roman" w:hAnsi="Times New Roman" w:cs="Times New Roman"/>
+          <w:color w:val="0000FF"/>
+          <w:sz w:val="24"/>
+          <w:szCs w:val="24"/>
+          <w:highlight w:val="yellow"/>
+          <w:u w:val="single"/>
+          <w:lang w:val="en-US" w:eastAsia="fr-FR"/>
+        </w:rPr>
+        <w:t>GitHub Pages</w:t>
+      </w:r>
+      <w:r>
+        <w:rPr>
+          <w:rFonts w:ascii="Times New Roman" w:eastAsia="Times New Roman" w:hAnsi="Times New Roman" w:cs="Times New Roman"/>
+          <w:color w:val="0000FF"/>
+          <w:sz w:val="24"/>
+          <w:szCs w:val="24"/>
+          <w:highlight w:val="yellow"/>
+          <w:u w:val="single"/>
+          <w:lang w:eastAsia="fr-FR"/>
+        </w:rPr>
+        <w:fldChar w:fldCharType="end"/>
+      </w:r>
+      <w:r>
+        <w:rPr>
+          <w:rFonts w:ascii="Times New Roman" w:eastAsia="Times New Roman" w:hAnsi="Times New Roman" w:cs="Times New Roman"/>
+          <w:sz w:val="24"/>
+          <w:szCs w:val="24"/>
+          <w:lang w:val="en-US" w:eastAsia="fr-FR"/>
+        </w:rPr>
+        <w:t xml:space="preserve">. </w:t>
+      </w:r>
+      <w:r>
+        <w:rPr>
+          <w:rFonts w:ascii="Times New Roman" w:eastAsia="Times New Roman" w:hAnsi="Times New Roman" w:cs="Times New Roman"/>
+          <w:color w:val="FF0000"/>
+          <w:sz w:val="28"/>
+          <w:szCs w:val="28"/>
+          <w:lang w:val="en-US" w:eastAsia="fr-FR"/>
+        </w:rPr>
+        <w:t>ok</w:t>
+      </w:r>
+    </w:p>
+    <w:p>
+      <w:pPr>
+        <w:spacing w:before="100" w:beforeAutospacing="1" w:after="100" w:afterAutospacing="1" w:line="240" w:lineRule="auto"/>
+        <w:rPr>
+          <w:rFonts w:ascii="Times New Roman" w:eastAsia="Times New Roman" w:hAnsi="Times New Roman" w:cs="Times New Roman"/>
+          <w:color w:val="0000FF"/>
+          <w:sz w:val="24"/>
+          <w:szCs w:val="24"/>
+          <w:u w:val="single"/>
+          <w:lang w:val="en-US" w:eastAsia="fr-FR"/>
+        </w:rPr>
+      </w:pPr>
+      <w:hyperlink r:id="rId20" w:history="1">
+        <w:r>
+          <w:rPr>
+            <w:rFonts w:ascii="Times New Roman" w:eastAsia="Times New Roman" w:hAnsi="Times New Roman" w:cs="Times New Roman"/>
+            <w:color w:val="0000FF"/>
+            <w:sz w:val="24"/>
+            <w:szCs w:val="24"/>
+            <w:highlight w:val="yellow"/>
+            <w:u w:val="single"/>
+            <w:lang w:val="en-US" w:eastAsia="fr-FR"/>
+          </w:rPr>
+          <w:t>Material Design</w:t>
+        </w:r>
+      </w:hyperlink>
+      <w:r>
+        <w:rPr>
+          <w:rFonts w:ascii="Times New Roman" w:eastAsia="Times New Roman" w:hAnsi="Times New Roman" w:cs="Times New Roman"/>
+          <w:color w:val="0000FF"/>
+          <w:sz w:val="24"/>
+          <w:szCs w:val="24"/>
+          <w:u w:val="single"/>
+          <w:lang w:val="en-US" w:eastAsia="fr-FR"/>
+        </w:rPr>
+        <w:t xml:space="preserve">  </w:t>
+      </w:r>
+      <w:r>
+        <w:rPr>
+          <w:rFonts w:ascii="Times New Roman" w:eastAsia="Times New Roman" w:hAnsi="Times New Roman" w:cs="Times New Roman"/>
+          <w:color w:val="FF0000"/>
+          <w:sz w:val="28"/>
+          <w:szCs w:val="28"/>
+          <w:lang w:val="en-US" w:eastAsia="fr-FR"/>
+        </w:rPr>
+        <w:t>ok</w:t>
+      </w:r>
+    </w:p>
+    <w:p>
+      <w:pPr>
+        <w:spacing w:before="100" w:beforeAutospacing="1" w:after="100" w:afterAutospacing="1" w:line="240" w:lineRule="auto"/>
+        <w:rPr>
+          <w:rFonts w:ascii="Times New Roman" w:eastAsia="Times New Roman" w:hAnsi="Times New Roman" w:cs="Times New Roman"/>
+          <w:sz w:val="24"/>
+          <w:szCs w:val="24"/>
+          <w:lang w:eastAsia="fr-FR"/>
+        </w:rPr>
+      </w:pPr>
+      <w:r>
+        <w:rPr>
+          <w:rFonts w:ascii="Times New Roman" w:eastAsia="Times New Roman" w:hAnsi="Times New Roman" w:cs="Times New Roman"/>
+          <w:sz w:val="24"/>
+          <w:szCs w:val="24"/>
+          <w:highlight w:val="yellow"/>
+          <w:u w:val="single"/>
+          <w:lang w:eastAsia="fr-FR"/>
+        </w:rPr>
+        <w:t>I</w:t>
+      </w:r>
+      <w:r>
+        <w:rPr>
+          <w:rFonts w:ascii="Times New Roman" w:eastAsia="Times New Roman" w:hAnsi="Times New Roman" w:cs="Times New Roman"/>
+          <w:sz w:val="24"/>
+          <w:szCs w:val="24"/>
+          <w:highlight w:val="yellow"/>
+          <w:u w:val="single"/>
+          <w:lang w:eastAsia="fr-FR"/>
+        </w:rPr>
+        <w:t>cônes</w:t>
+      </w:r>
+      <w:r>
+        <w:rPr>
+          <w:rFonts w:ascii="Times New Roman" w:eastAsia="Times New Roman" w:hAnsi="Times New Roman" w:cs="Times New Roman"/>
+          <w:sz w:val="24"/>
+          <w:szCs w:val="24"/>
+          <w:lang w:eastAsia="fr-FR"/>
+        </w:rPr>
+        <w:t xml:space="preserve"> </w:t>
+      </w:r>
+      <w:hyperlink r:id="rId21" w:history="1">
+        <w:r>
+          <w:rPr>
+            <w:rFonts w:ascii="Times New Roman" w:eastAsia="Times New Roman" w:hAnsi="Times New Roman" w:cs="Times New Roman"/>
+            <w:color w:val="0000FF"/>
+            <w:sz w:val="24"/>
+            <w:szCs w:val="24"/>
+            <w:highlight w:val="yellow"/>
+            <w:u w:val="single"/>
+            <w:lang w:eastAsia="fr-FR"/>
+          </w:rPr>
+          <w:t>Font Awesome</w:t>
+        </w:r>
+      </w:hyperlink>
+      <w:r>
+        <w:rPr>
+          <w:rFonts w:ascii="Times New Roman" w:eastAsia="Times New Roman" w:hAnsi="Times New Roman" w:cs="Times New Roman"/>
+          <w:sz w:val="24"/>
+          <w:szCs w:val="24"/>
+          <w:highlight w:val="yellow"/>
+          <w:lang w:eastAsia="fr-FR"/>
+        </w:rPr>
+        <w:t>.</w:t>
+      </w:r>
+      <w:r>
+        <w:rPr>
+          <w:rFonts w:ascii="Times New Roman" w:eastAsia="Times New Roman" w:hAnsi="Times New Roman" w:cs="Times New Roman"/>
+          <w:sz w:val="24"/>
+          <w:szCs w:val="24"/>
+          <w:lang w:eastAsia="fr-FR"/>
+        </w:rPr>
+        <w:t xml:space="preserve"> </w:t>
+      </w:r>
+      <w:r>
+        <w:rPr>
+          <w:rFonts w:ascii="Times New Roman" w:eastAsia="Times New Roman" w:hAnsi="Times New Roman" w:cs="Times New Roman"/>
+          <w:color w:val="FF0000"/>
+          <w:sz w:val="28"/>
+          <w:szCs w:val="28"/>
+          <w:lang w:eastAsia="fr-FR"/>
+        </w:rPr>
+        <w:t>ok</w:t>
+      </w:r>
+    </w:p>
+    <w:p>
+      <w:pPr>
+        <w:spacing w:before="100" w:beforeAutospacing="1" w:after="100" w:afterAutospacing="1" w:line="240" w:lineRule="auto"/>
+        <w:rPr>
+          <w:rFonts w:ascii="Times New Roman" w:eastAsia="Times New Roman" w:hAnsi="Times New Roman" w:cs="Times New Roman"/>
+          <w:sz w:val="24"/>
+          <w:szCs w:val="24"/>
+          <w:lang w:eastAsia="fr-FR"/>
+        </w:rPr>
+      </w:pPr>
+      <w:r>
+        <w:rPr>
+          <w:rFonts w:ascii="Times New Roman" w:eastAsia="Times New Roman" w:hAnsi="Times New Roman" w:cs="Times New Roman"/>
+          <w:sz w:val="24"/>
+          <w:szCs w:val="24"/>
+          <w:highlight w:val="yellow"/>
+          <w:u w:val="single"/>
+          <w:lang w:eastAsia="fr-FR"/>
+        </w:rPr>
+        <w:t>flexbox est conseillée</w:t>
+      </w:r>
+      <w:r>
+        <w:rPr>
+          <w:rFonts w:ascii="Times New Roman" w:eastAsia="Times New Roman" w:hAnsi="Times New Roman" w:cs="Times New Roman"/>
+          <w:sz w:val="24"/>
+          <w:szCs w:val="24"/>
+          <w:lang w:eastAsia="fr-FR"/>
+        </w:rPr>
+        <w:t>.</w:t>
+      </w:r>
+      <w:r>
+        <w:rPr>
+          <w:rFonts w:ascii="Times New Roman" w:eastAsia="Times New Roman" w:hAnsi="Times New Roman" w:cs="Times New Roman"/>
+          <w:sz w:val="24"/>
+          <w:szCs w:val="24"/>
+          <w:lang w:eastAsia="fr-FR"/>
+        </w:rPr>
+        <w:t xml:space="preserve"> </w:t>
+      </w:r>
+      <w:r>
+        <w:rPr>
+          <w:rFonts w:ascii="Times New Roman" w:eastAsia="Times New Roman" w:hAnsi="Times New Roman" w:cs="Times New Roman"/>
+          <w:color w:val="FF0000"/>
+          <w:sz w:val="28"/>
+          <w:szCs w:val="28"/>
+          <w:lang w:eastAsia="fr-FR"/>
+        </w:rPr>
+        <w:t>ok</w:t>
+      </w:r>
+    </w:p>
+    <w:p>
+      <w:pPr>
+        <w:spacing w:before="100" w:beforeAutospacing="1" w:after="100" w:afterAutospacing="1" w:line="240" w:lineRule="auto"/>
+        <w:outlineLvl w:val="2"/>
+        <w:rPr>
+          <w:rFonts w:ascii="Times New Roman" w:eastAsia="Times New Roman" w:hAnsi="Times New Roman" w:cs="Times New Roman"/>
+          <w:b/>
+          <w:bCs/>
+          <w:sz w:val="27"/>
+          <w:szCs w:val="27"/>
+          <w:lang w:eastAsia="fr-FR"/>
+        </w:rPr>
+      </w:pPr>
+      <w:r>
+        <w:rPr>
+          <w:rFonts w:ascii="Times New Roman" w:eastAsia="Times New Roman" w:hAnsi="Times New Roman" w:cs="Times New Roman"/>
+          <w:b/>
+          <w:bCs/>
+          <w:sz w:val="27"/>
+          <w:szCs w:val="27"/>
+          <w:lang w:eastAsia="fr-FR"/>
+        </w:rPr>
+        <w:t>Livrables</w:t>
+      </w:r>
+    </w:p>
+    <w:p>
+      <w:pPr>
         <w:numPr>
-          <w:ilvl w:val="2"/>
+          <w:ilvl w:val="0"/>
           <w:numId w:val="1"/>
         </w:numPr>
-      </w:pPr>
-      <w:r>
-        <w:t>W3C contrôle erreur</w:t>
-      </w:r>
-    </w:p>
-    <w:p>
-      <w:pPr>
-        <w:pStyle w:val="Paragraphedeliste"/>
+        <w:spacing w:before="100" w:beforeAutospacing="1" w:after="100" w:afterAutospacing="1" w:line="240" w:lineRule="auto"/>
+        <w:rPr>
+          <w:rFonts w:ascii="Times New Roman" w:eastAsia="Times New Roman" w:hAnsi="Times New Roman" w:cs="Times New Roman"/>
+          <w:sz w:val="24"/>
+          <w:szCs w:val="24"/>
+          <w:lang w:eastAsia="fr-FR"/>
+        </w:rPr>
+      </w:pPr>
+      <w:r>
+        <w:rPr>
+          <w:rFonts w:ascii="Times New Roman" w:eastAsia="Times New Roman" w:hAnsi="Times New Roman" w:cs="Times New Roman"/>
+          <w:sz w:val="24"/>
+          <w:szCs w:val="24"/>
+          <w:lang w:eastAsia="fr-FR"/>
+        </w:rPr>
+        <w:t xml:space="preserve">Un lien vers votre repository </w:t>
+      </w:r>
+      <w:r>
+        <w:rPr>
+          <w:rFonts w:ascii="Times New Roman" w:eastAsia="Times New Roman" w:hAnsi="Times New Roman" w:cs="Times New Roman"/>
+          <w:sz w:val="24"/>
+          <w:szCs w:val="24"/>
+          <w:highlight w:val="green"/>
+          <w:u w:val="single"/>
+          <w:lang w:eastAsia="fr-FR"/>
+        </w:rPr>
+        <w:t>Github ou Gitlab</w:t>
+      </w:r>
+      <w:r>
+        <w:rPr>
+          <w:rFonts w:ascii="Times New Roman" w:eastAsia="Times New Roman" w:hAnsi="Times New Roman" w:cs="Times New Roman"/>
+          <w:sz w:val="24"/>
+          <w:szCs w:val="24"/>
+          <w:lang w:eastAsia="fr-FR"/>
+        </w:rPr>
+        <w:t>. </w:t>
+      </w:r>
+      <w:r>
+        <w:rPr>
+          <w:rFonts w:ascii="Times New Roman" w:eastAsia="Times New Roman" w:hAnsi="Times New Roman" w:cs="Times New Roman"/>
+          <w:color w:val="FF0000"/>
+          <w:sz w:val="28"/>
+          <w:szCs w:val="28"/>
+          <w:lang w:eastAsia="fr-FR"/>
+        </w:rPr>
+        <w:t>ok</w:t>
+      </w:r>
+    </w:p>
+    <w:p>
+      <w:pPr>
         <w:numPr>
-          <w:ilvl w:val="2"/>
+          <w:ilvl w:val="1"/>
           <w:numId w:val="1"/>
         </w:numPr>
-      </w:pPr>
-      <w:r>
-        <w:t xml:space="preserve">Marge ou </w:t>
-      </w:r>
-      <w:proofErr w:type="spellStart"/>
-      <w:r>
-        <w:t>padding</w:t>
-      </w:r>
-      <w:proofErr w:type="spellEnd"/>
-      <w:r>
-        <w:t xml:space="preserve"> sur article à revoir</w:t>
-      </w:r>
-    </w:p>
-    <w:p>
-      <w:pPr>
-        <w:pStyle w:val="Paragraphedeliste"/>
+        <w:spacing w:before="100" w:beforeAutospacing="1" w:after="100" w:afterAutospacing="1" w:line="240" w:lineRule="auto"/>
+        <w:rPr>
+          <w:rFonts w:ascii="Times New Roman" w:eastAsia="Times New Roman" w:hAnsi="Times New Roman" w:cs="Times New Roman"/>
+          <w:sz w:val="24"/>
+          <w:szCs w:val="24"/>
+          <w:lang w:eastAsia="fr-FR"/>
+        </w:rPr>
+      </w:pPr>
+      <w:r>
+        <w:rPr>
+          <w:rFonts w:ascii="Times New Roman" w:eastAsia="Times New Roman" w:hAnsi="Times New Roman" w:cs="Times New Roman"/>
+          <w:sz w:val="24"/>
+          <w:szCs w:val="24"/>
+          <w:lang w:eastAsia="fr-FR"/>
+        </w:rPr>
+        <w:t>Vous devez versionner votre code sur Github ou Gitlab.</w:t>
+      </w:r>
+      <w:r>
+        <w:rPr>
+          <w:rFonts w:ascii="Times New Roman" w:eastAsia="Times New Roman" w:hAnsi="Times New Roman" w:cs="Times New Roman"/>
+          <w:sz w:val="24"/>
+          <w:szCs w:val="24"/>
+          <w:lang w:eastAsia="fr-FR"/>
+        </w:rPr>
+        <w:t xml:space="preserve"> </w:t>
+      </w:r>
+      <w:r>
+        <w:rPr>
+          <w:rFonts w:ascii="Times New Roman" w:eastAsia="Times New Roman" w:hAnsi="Times New Roman" w:cs="Times New Roman"/>
+          <w:color w:val="FF0000"/>
+          <w:sz w:val="28"/>
+          <w:szCs w:val="28"/>
+          <w:lang w:eastAsia="fr-FR"/>
+        </w:rPr>
+        <w:t>ok</w:t>
+      </w:r>
+    </w:p>
+    <w:p>
+      <w:pPr>
         <w:numPr>
-          <w:ilvl w:val="2"/>
+          <w:ilvl w:val="1"/>
           <w:numId w:val="1"/>
         </w:numPr>
-      </w:pPr>
-      <w:proofErr w:type="spellStart"/>
-      <w:r>
-        <w:t>Versionning</w:t>
-      </w:r>
-      <w:proofErr w:type="spellEnd"/>
-      <w:r>
-        <w:t xml:space="preserve"> git</w:t>
-      </w:r>
-    </w:p>
-    <w:p/>
-    <w:p>
-      <w:pPr>
         <w:spacing w:before="100" w:beforeAutospacing="1" w:after="100" w:afterAutospacing="1" w:line="240" w:lineRule="auto"/>
         <w:rPr>
-          <w:rStyle w:val="Titre4Car"/>
-          <w:rFonts w:eastAsiaTheme="minorHAnsi"/>
-        </w:rPr>
-      </w:pPr>
+          <w:rFonts w:ascii="Times New Roman" w:eastAsia="Times New Roman" w:hAnsi="Times New Roman" w:cs="Times New Roman"/>
+          <w:sz w:val="24"/>
+          <w:szCs w:val="24"/>
+          <w:lang w:eastAsia="fr-FR"/>
+        </w:rPr>
+      </w:pPr>
+      <w:r>
+        <w:rPr>
+          <w:rFonts w:ascii="Times New Roman" w:eastAsia="Times New Roman" w:hAnsi="Times New Roman" w:cs="Times New Roman"/>
+          <w:sz w:val="24"/>
+          <w:szCs w:val="24"/>
+          <w:lang w:eastAsia="fr-FR"/>
+        </w:rPr>
+        <w:t>Votre repository doit être accessible.</w:t>
+      </w:r>
+      <w:r>
+        <w:rPr>
+          <w:rFonts w:ascii="Times New Roman" w:eastAsia="Times New Roman" w:hAnsi="Times New Roman" w:cs="Times New Roman"/>
+          <w:sz w:val="24"/>
+          <w:szCs w:val="24"/>
+          <w:lang w:eastAsia="fr-FR"/>
+        </w:rPr>
+        <w:t xml:space="preserve"> </w:t>
+      </w:r>
+      <w:r>
+        <w:rPr>
+          <w:rFonts w:ascii="Times New Roman" w:eastAsia="Times New Roman" w:hAnsi="Times New Roman" w:cs="Times New Roman"/>
+          <w:color w:val="FF0000"/>
+          <w:sz w:val="28"/>
+          <w:szCs w:val="28"/>
+          <w:lang w:eastAsia="fr-FR"/>
+        </w:rPr>
+        <w:t>ok</w:t>
+      </w:r>
+      <w:r>
+        <w:rPr>
+          <w:rFonts w:ascii="Times New Roman" w:eastAsia="Times New Roman" w:hAnsi="Times New Roman" w:cs="Times New Roman"/>
+          <w:sz w:val="24"/>
+          <w:szCs w:val="24"/>
+          <w:lang w:eastAsia="fr-FR"/>
+        </w:rPr>
+        <w:t xml:space="preserve"> </w:t>
+      </w:r>
+    </w:p>
+    <w:p>
+      <w:pPr>
+        <w:numPr>
+          <w:ilvl w:val="0"/>
+          <w:numId w:val="1"/>
+        </w:numPr>
+        <w:spacing w:before="100" w:beforeAutospacing="1" w:after="100" w:afterAutospacing="1" w:line="240" w:lineRule="auto"/>
+        <w:rPr>
+          <w:rFonts w:ascii="Times New Roman" w:eastAsia="Times New Roman" w:hAnsi="Times New Roman" w:cs="Times New Roman"/>
+          <w:sz w:val="24"/>
+          <w:szCs w:val="24"/>
+          <w:lang w:eastAsia="fr-FR"/>
+        </w:rPr>
+      </w:pPr>
+      <w:r>
+        <w:rPr>
+          <w:rFonts w:ascii="Times New Roman" w:eastAsia="Times New Roman" w:hAnsi="Times New Roman" w:cs="Times New Roman"/>
+          <w:sz w:val="24"/>
+          <w:szCs w:val="24"/>
+          <w:lang w:eastAsia="fr-FR"/>
+        </w:rPr>
+        <w:t xml:space="preserve">Un lien vers votre page web hébergée en ligne sur </w:t>
+      </w:r>
+      <w:hyperlink r:id="rId22" w:history="1">
+        <w:r>
+          <w:rPr>
+            <w:rFonts w:ascii="Times New Roman" w:eastAsia="Times New Roman" w:hAnsi="Times New Roman" w:cs="Times New Roman"/>
+            <w:color w:val="0000FF"/>
+            <w:sz w:val="24"/>
+            <w:szCs w:val="24"/>
+            <w:highlight w:val="yellow"/>
+            <w:u w:val="single"/>
+            <w:lang w:eastAsia="fr-FR"/>
+          </w:rPr>
+          <w:t>Github Pages</w:t>
+        </w:r>
+      </w:hyperlink>
+      <w:r>
+        <w:rPr>
+          <w:rFonts w:ascii="Times New Roman" w:eastAsia="Times New Roman" w:hAnsi="Times New Roman" w:cs="Times New Roman"/>
+          <w:sz w:val="24"/>
+          <w:szCs w:val="24"/>
+          <w:highlight w:val="yellow"/>
+          <w:lang w:eastAsia="fr-FR"/>
+        </w:rPr>
+        <w:t xml:space="preserve"> </w:t>
+      </w:r>
+      <w:r>
+        <w:rPr>
+          <w:rFonts w:ascii="Times New Roman" w:eastAsia="Times New Roman" w:hAnsi="Times New Roman" w:cs="Times New Roman"/>
+          <w:sz w:val="24"/>
+          <w:szCs w:val="24"/>
+          <w:lang w:eastAsia="fr-FR"/>
+        </w:rPr>
+        <w:t>.</w:t>
+      </w:r>
+      <w:r>
+        <w:rPr>
+          <w:rFonts w:ascii="Times New Roman" w:eastAsia="Times New Roman" w:hAnsi="Times New Roman" w:cs="Times New Roman"/>
+          <w:color w:val="FF0000"/>
+          <w:sz w:val="28"/>
+          <w:szCs w:val="28"/>
+          <w:lang w:eastAsia="fr-FR"/>
+        </w:rPr>
+        <w:t>ok</w:t>
+      </w:r>
+      <w:r>
+        <w:rPr>
+          <w:rFonts w:ascii="Times New Roman" w:eastAsia="Times New Roman" w:hAnsi="Times New Roman" w:cs="Times New Roman"/>
+          <w:sz w:val="24"/>
+          <w:szCs w:val="24"/>
+          <w:lang w:eastAsia="fr-FR"/>
+        </w:rPr>
+        <w:t> </w:t>
+      </w:r>
+    </w:p>
+    <w:p>
+      <w:pPr>
+        <w:spacing w:before="100" w:beforeAutospacing="1" w:after="100" w:afterAutospacing="1" w:line="240" w:lineRule="auto"/>
+        <w:rPr>
+          <w:rFonts w:ascii="Times New Roman" w:eastAsia="Times New Roman" w:hAnsi="Times New Roman" w:cs="Times New Roman"/>
+          <w:sz w:val="24"/>
+          <w:szCs w:val="24"/>
+          <w:lang w:eastAsia="fr-FR"/>
+        </w:rPr>
+      </w:pPr>
+      <w:r>
+        <w:rPr>
+          <w:rFonts w:ascii="Times New Roman" w:eastAsia="Times New Roman" w:hAnsi="Times New Roman" w:cs="Times New Roman"/>
+          <w:sz w:val="24"/>
+          <w:szCs w:val="24"/>
+          <w:lang w:eastAsia="fr-FR"/>
+        </w:rPr>
+        <w:t>Votre projet devra respecter les contraintes suivantes : </w:t>
+      </w:r>
+    </w:p>
+    <w:p>
+      <w:pPr>
+        <w:numPr>
+          <w:ilvl w:val="0"/>
+          <w:numId w:val="2"/>
+        </w:numPr>
+        <w:spacing w:before="100" w:beforeAutospacing="1" w:after="100" w:afterAutospacing="1" w:line="240" w:lineRule="auto"/>
+        <w:rPr>
+          <w:rFonts w:ascii="Times New Roman" w:eastAsia="Times New Roman" w:hAnsi="Times New Roman" w:cs="Times New Roman"/>
+          <w:sz w:val="24"/>
+          <w:szCs w:val="24"/>
+          <w:lang w:eastAsia="fr-FR"/>
+        </w:rPr>
+      </w:pPr>
+      <w:r>
+        <w:rPr>
+          <w:rFonts w:ascii="Times New Roman" w:eastAsia="Times New Roman" w:hAnsi="Times New Roman" w:cs="Times New Roman"/>
+          <w:sz w:val="24"/>
+          <w:szCs w:val="24"/>
+          <w:lang w:eastAsia="fr-FR"/>
+        </w:rPr>
+        <w:t xml:space="preserve">Vous devez réaliser ce projet avec </w:t>
+      </w:r>
+      <w:r>
+        <w:rPr>
+          <w:rFonts w:ascii="Times New Roman" w:eastAsia="Times New Roman" w:hAnsi="Times New Roman" w:cs="Times New Roman"/>
+          <w:sz w:val="24"/>
+          <w:szCs w:val="24"/>
+          <w:highlight w:val="green"/>
+          <w:u w:val="single"/>
+          <w:lang w:eastAsia="fr-FR"/>
+        </w:rPr>
+        <w:t>HTML et CSS</w:t>
+      </w:r>
+      <w:r>
+        <w:rPr>
+          <w:rFonts w:ascii="Times New Roman" w:eastAsia="Times New Roman" w:hAnsi="Times New Roman" w:cs="Times New Roman"/>
+          <w:sz w:val="24"/>
+          <w:szCs w:val="24"/>
+          <w:lang w:eastAsia="fr-FR"/>
+        </w:rPr>
+        <w:t xml:space="preserve"> sans utiliser de framework.</w:t>
+      </w:r>
+      <w:r>
+        <w:rPr>
+          <w:rFonts w:ascii="Times New Roman" w:eastAsia="Times New Roman" w:hAnsi="Times New Roman" w:cs="Times New Roman"/>
+          <w:sz w:val="24"/>
+          <w:szCs w:val="24"/>
+          <w:lang w:eastAsia="fr-FR"/>
+        </w:rPr>
+        <w:t xml:space="preserve"> </w:t>
+      </w:r>
+      <w:r>
+        <w:rPr>
+          <w:rFonts w:ascii="Times New Roman" w:eastAsia="Times New Roman" w:hAnsi="Times New Roman" w:cs="Times New Roman"/>
+          <w:color w:val="FF0000"/>
+          <w:sz w:val="28"/>
+          <w:szCs w:val="28"/>
+          <w:lang w:eastAsia="fr-FR"/>
+        </w:rPr>
+        <w:t>ok</w:t>
+      </w:r>
+    </w:p>
+    <w:p>
+      <w:pPr>
+        <w:numPr>
+          <w:ilvl w:val="0"/>
+          <w:numId w:val="2"/>
+        </w:numPr>
+        <w:spacing w:before="100" w:beforeAutospacing="1" w:after="100" w:afterAutospacing="1" w:line="240" w:lineRule="auto"/>
+        <w:rPr>
+          <w:rFonts w:ascii="Times New Roman" w:eastAsia="Times New Roman" w:hAnsi="Times New Roman" w:cs="Times New Roman"/>
+          <w:sz w:val="24"/>
+          <w:szCs w:val="24"/>
+          <w:lang w:eastAsia="fr-FR"/>
+        </w:rPr>
+      </w:pPr>
+      <w:r>
+        <w:rPr>
+          <w:rFonts w:ascii="Times New Roman" w:eastAsia="Times New Roman" w:hAnsi="Times New Roman" w:cs="Times New Roman"/>
+          <w:sz w:val="24"/>
+          <w:szCs w:val="24"/>
+          <w:lang w:eastAsia="fr-FR"/>
+        </w:rPr>
+        <w:t>Votre code ne doit contenir aucune erreur ni alerte au validateur HTML et CSS.</w:t>
+      </w:r>
+      <w:r>
+        <w:rPr>
+          <w:rFonts w:ascii="Times New Roman" w:eastAsia="Times New Roman" w:hAnsi="Times New Roman" w:cs="Times New Roman"/>
+          <w:sz w:val="24"/>
+          <w:szCs w:val="24"/>
+          <w:lang w:eastAsia="fr-FR"/>
+        </w:rPr>
+        <w:t xml:space="preserve"> </w:t>
+      </w:r>
+      <w:r>
+        <w:rPr>
+          <w:rFonts w:ascii="Times New Roman" w:eastAsia="Times New Roman" w:hAnsi="Times New Roman" w:cs="Times New Roman"/>
+          <w:color w:val="FF0000"/>
+          <w:sz w:val="28"/>
+          <w:szCs w:val="28"/>
+          <w:lang w:eastAsia="fr-FR"/>
+        </w:rPr>
+        <w:t>ok</w:t>
+      </w:r>
     </w:p>
     <w:sectPr>
       <w:pgSz w:w="12240" w:h="15840"/>
@@ -2828,12 +3629,23 @@
     <w:name w:val="Hyperlink"/>
     <w:basedOn w:val="Policepardfaut"/>
     <w:uiPriority w:val="99"/>
-    <w:semiHidden/>
     <w:unhideWhenUsed/>
     <w:rsid w:val="00710189"/>
     <w:rPr>
       <w:color w:val="0563C1"/>
       <w:u w:val="single"/>
+    </w:rPr>
+  </w:style>
+  <w:style w:type="character" w:styleId="Mentionnonrsolue">
+    <w:name w:val="Unresolved Mention"/>
+    <w:basedOn w:val="Policepardfaut"/>
+    <w:uiPriority w:val="99"/>
+    <w:semiHidden/>
+    <w:unhideWhenUsed/>
+    <w:rsid w:val="00BE38E2"/>
+    <w:rPr>
+      <w:color w:val="605E5C"/>
+      <w:shd w:val="clear" w:color="auto" w:fill="E1DFDD"/>
     </w:rPr>
   </w:style>
 </w:styles>

</xml_diff>